<commit_message>
Fixed Formatting on Manual
</commit_message>
<xml_diff>
--- a/User Manual.docx
+++ b/User Manual.docx
@@ -1,6 +1,6 @@
 
 <file path=word/document.xml><?xml version="1.0" encoding="utf-8"?>
-<w:document xmlns:wpc="http://schemas.microsoft.com/office/word/2010/wordprocessingCanvas" xmlns:mo="http://schemas.microsoft.com/office/mac/office/2008/main" xmlns:mc="http://schemas.openxmlformats.org/markup-compatibility/2006" xmlns:mv="urn:schemas-microsoft-com:mac:vml" xmlns:o="urn:schemas-microsoft-com:office:office" xmlns:r="http://schemas.openxmlformats.org/officeDocument/2006/relationships" xmlns:m="http://schemas.openxmlformats.org/officeDocument/2006/math" xmlns:v="urn:schemas-microsoft-com:vml" xmlns:wp14="http://schemas.microsoft.com/office/word/2010/wordprocessingDrawing" xmlns:wp="http://schemas.openxmlformats.org/drawingml/2006/wordprocessingDrawing" xmlns:w10="urn:schemas-microsoft-com:office:word" xmlns:w="http://schemas.openxmlformats.org/wordprocessingml/2006/main" xmlns:w14="http://schemas.microsoft.com/office/word/2010/wordml" xmlns:wpg="http://schemas.microsoft.com/office/word/2010/wordprocessingGroup" xmlns:wpi="http://schemas.microsoft.com/office/word/2010/wordprocessingInk" xmlns:wne="http://schemas.microsoft.com/office/word/2006/wordml" xmlns:wps="http://schemas.microsoft.com/office/word/2010/wordprocessingShape" mc:Ignorable="w14 wp14">
+<w:document xmlns:ve="http://schemas.openxmlformats.org/markup-compatibility/2006" xmlns:o="urn:schemas-microsoft-com:office:office" xmlns:r="http://schemas.openxmlformats.org/officeDocument/2006/relationships" xmlns:m="http://schemas.openxmlformats.org/officeDocument/2006/math" xmlns:v="urn:schemas-microsoft-com:vml" xmlns:wp="http://schemas.openxmlformats.org/drawingml/2006/wordprocessingDrawing" xmlns:w10="urn:schemas-microsoft-com:office:word" xmlns:w="http://schemas.openxmlformats.org/wordprocessingml/2006/main" xmlns:wne="http://schemas.microsoft.com/office/word/2006/wordml">
   <w:body>
     <w:p>
       <w:pPr>
@@ -33,26 +33,27 @@
         <w:pStyle w:val="SubtitleCover"/>
         <w:spacing w:after="3480"/>
       </w:pPr>
-      <w:proofErr w:type="spellStart"/>
-      <w:r>
-        <w:t>Jagdeep</w:t>
-      </w:r>
-      <w:proofErr w:type="spellEnd"/>
-      <w:r>
-        <w:t xml:space="preserve"> Gill       Na</w:t>
+      <w:r>
+        <w:t xml:space="preserve">Jagdeep Gill     </w:t>
+      </w:r>
+      <w:r>
+        <w:t xml:space="preserve"> Na</w:t>
       </w:r>
       <w:r>
         <w:t>s</w:t>
       </w:r>
       <w:r>
-        <w:t>tassia Rashid      Lisa Hughes    Trevor Jackson</w:t>
+        <w:t xml:space="preserve">tassia Rashid </w:t>
+      </w:r>
+      <w:r>
+        <w:t xml:space="preserve">    Lisa Hughes    Trevor Jackson</w:t>
       </w:r>
     </w:p>
     <w:p>
       <w:pPr>
         <w:pStyle w:val="TitleCover"/>
         <w:sectPr>
-          <w:footerReference w:type="default" r:id="rId9"/>
+          <w:footerReference w:type="default" r:id="rId8"/>
           <w:pgSz w:w="12240" w:h="15840" w:code="1"/>
           <w:pgMar w:top="960" w:right="960" w:bottom="1440" w:left="960" w:header="0" w:footer="0" w:gutter="0"/>
           <w:pgNumType w:start="0"/>
@@ -60,19 +61,11 @@
           <w:titlePg/>
         </w:sectPr>
       </w:pPr>
-      <w:proofErr w:type="gramStart"/>
       <w:r>
         <w:rPr>
           <w:spacing w:val="-180"/>
         </w:rPr>
-        <w:t>CPSC  304</w:t>
-      </w:r>
-      <w:proofErr w:type="gramEnd"/>
-      <w:r>
-        <w:rPr>
-          <w:spacing w:val="-180"/>
-        </w:rPr>
-        <w:t xml:space="preserve">           Allegro   Music   Store User   </w:t>
+        <w:t xml:space="preserve">CPSC  304           Allegro   Music   Store User   </w:t>
       </w:r>
       <w:r>
         <w:rPr>
@@ -94,8 +87,8 @@
       <w:pPr>
         <w:pStyle w:val="SectionLabel"/>
         <w:sectPr>
-          <w:headerReference w:type="default" r:id="rId10"/>
-          <w:footerReference w:type="default" r:id="rId11"/>
+          <w:headerReference w:type="default" r:id="rId9"/>
+          <w:footerReference w:type="default" r:id="rId10"/>
           <w:pgSz w:w="12240" w:h="15840" w:code="1"/>
           <w:pgMar w:top="1200" w:right="1200" w:bottom="1440" w:left="1200" w:header="0" w:footer="960" w:gutter="0"/>
           <w:pgNumType w:fmt="lowerRoman" w:start="1"/>
@@ -288,7 +281,7 @@
         </w:r>
       </w:hyperlink>
       <w:r>
-        <w:t>1</w:t>
+        <w:t>2</w:t>
       </w:r>
     </w:p>
     <w:p>
@@ -553,11 +546,6 @@
     <w:p>
       <w:pPr>
         <w:pStyle w:val="TOC2"/>
-        <w:rPr>
-          <w:rFonts w:ascii="Times New Roman" w:hAnsi="Times New Roman"/>
-          <w:noProof/>
-          <w:szCs w:val="24"/>
-        </w:rPr>
       </w:pPr>
       <w:hyperlink w:anchor="_Toc36023009" w:history="1">
         <w:r>
@@ -580,28 +568,39 @@
             <w:webHidden/>
             <w:sz w:val="28"/>
           </w:rPr>
-          <w:t>2</w:t>
+          <w:t>3</w:t>
         </w:r>
       </w:hyperlink>
     </w:p>
     <w:p>
       <w:pPr>
-        <w:pStyle w:val="TOC1"/>
-        <w:tabs>
-          <w:tab w:val="right" w:leader="dot" w:pos="7910"/>
-        </w:tabs>
+        <w:pStyle w:val="TOC2"/>
         <w:rPr>
           <w:rFonts w:ascii="Times New Roman" w:hAnsi="Times New Roman"/>
           <w:noProof/>
-          <w:sz w:val="24"/>
           <w:szCs w:val="24"/>
         </w:rPr>
       </w:pPr>
-      <w:hyperlink w:anchor="_Toc36023010" w:history="1">
+      <w:hyperlink w:anchor="_Toc36023009" w:history="1">
         <w:r>
           <w:rPr>
             <w:rStyle w:val="Hyperlink"/>
             <w:noProof/>
+          </w:rPr>
+          <w:t xml:space="preserve">                    Top Sellers Report</w:t>
+        </w:r>
+        <w:r>
+          <w:rPr>
+            <w:noProof/>
+            <w:webHidden/>
+          </w:rPr>
+          <w:tab/>
+        </w:r>
+        <w:r>
+          <w:rPr>
+            <w:noProof/>
+            <w:webHidden/>
+            <w:sz w:val="28"/>
           </w:rPr>
           <w:t>3</w:t>
         </w:r>
@@ -827,10 +826,10 @@
     <w:p>
       <w:pPr>
         <w:sectPr>
-          <w:headerReference w:type="default" r:id="rId12"/>
-          <w:footerReference w:type="default" r:id="rId13"/>
-          <w:headerReference w:type="first" r:id="rId14"/>
-          <w:footerReference w:type="first" r:id="rId15"/>
+          <w:headerReference w:type="default" r:id="rId11"/>
+          <w:footerReference w:type="default" r:id="rId12"/>
+          <w:headerReference w:type="first" r:id="rId13"/>
+          <w:footerReference w:type="first" r:id="rId14"/>
           <w:pgSz w:w="12240" w:h="15840" w:code="1"/>
           <w:pgMar w:top="1800" w:right="1200" w:bottom="1440" w:left="1200" w:header="960" w:footer="960" w:gutter="0"/>
           <w:pgNumType w:start="1"/>
@@ -1104,23 +1103,7 @@
         <w:rPr>
           <w:sz w:val="24"/>
         </w:rPr>
-        <w:t xml:space="preserve">Results of a search will include the </w:t>
-      </w:r>
-      <w:proofErr w:type="spellStart"/>
-      <w:proofErr w:type="gramStart"/>
-      <w:r>
-        <w:rPr>
-          <w:sz w:val="24"/>
-        </w:rPr>
-        <w:t>upc</w:t>
-      </w:r>
-      <w:proofErr w:type="spellEnd"/>
-      <w:proofErr w:type="gramEnd"/>
-      <w:r>
-        <w:rPr>
-          <w:sz w:val="24"/>
-        </w:rPr>
-        <w:t>, title, item type, category, company, release year, price and stock of each item.</w:t>
+        <w:t>Results of a search will include the upc, title, item type, category, company, release year, price and stock of each item.</w:t>
       </w:r>
       <w:r>
         <w:rPr>
@@ -1244,6 +1227,41 @@
     </w:p>
     <w:p>
       <w:pPr>
+        <w:rPr>
+          <w:sz w:val="24"/>
+        </w:rPr>
+      </w:pPr>
+    </w:p>
+    <w:p>
+      <w:pPr>
+        <w:rPr>
+          <w:sz w:val="24"/>
+        </w:rPr>
+      </w:pPr>
+    </w:p>
+    <w:p>
+      <w:pPr>
+        <w:rPr>
+          <w:sz w:val="24"/>
+        </w:rPr>
+      </w:pPr>
+    </w:p>
+    <w:p>
+      <w:pPr>
+        <w:rPr>
+          <w:sz w:val="24"/>
+        </w:rPr>
+      </w:pPr>
+    </w:p>
+    <w:p>
+      <w:pPr>
+        <w:rPr>
+          <w:sz w:val="24"/>
+        </w:rPr>
+      </w:pPr>
+    </w:p>
+    <w:p>
+      <w:pPr>
         <w:pStyle w:val="Heading2"/>
         <w:rPr>
           <w:sz w:val="20"/>
@@ -1253,6 +1271,7 @@
         <w:rPr>
           <w:sz w:val="20"/>
         </w:rPr>
+        <w:lastRenderedPageBreak/>
         <w:t>Adding Items to Your Basket</w:t>
       </w:r>
     </w:p>
@@ -1278,34 +1297,19 @@
         <w:rPr>
           <w:sz w:val="24"/>
         </w:rPr>
-        <w:t xml:space="preserve"> to their shopping basket. </w:t>
-      </w:r>
-      <w:proofErr w:type="gramStart"/>
-      <w:r>
-        <w:rPr>
-          <w:sz w:val="24"/>
-        </w:rPr>
-        <w:t>This is done by inputting a number into the “Add to Cart” column of the wanted item and clicking the “Add” button</w:t>
-      </w:r>
-      <w:proofErr w:type="gramEnd"/>
-      <w:r>
-        <w:rPr>
-          <w:sz w:val="24"/>
-        </w:rPr>
-        <w:t>. Upon successfully adding an item the message “Item Successfully Added” should appear.</w:t>
-      </w:r>
-    </w:p>
-    <w:p>
-      <w:pPr>
-        <w:rPr>
-          <w:sz w:val="24"/>
-        </w:rPr>
-      </w:pPr>
-      <w:r>
-        <w:rPr>
-          <w:sz w:val="24"/>
-        </w:rPr>
-        <w:lastRenderedPageBreak/>
+        <w:t xml:space="preserve"> to their shopping basket. This is done by inputting a number into the “Add to Cart” column of the wanted item and clicking the “Add” button. Upon successfully adding an item the message “Item Successfully Added” should appear.</w:t>
+      </w:r>
+    </w:p>
+    <w:p>
+      <w:pPr>
+        <w:rPr>
+          <w:sz w:val="24"/>
+        </w:rPr>
+      </w:pPr>
+      <w:r>
+        <w:rPr>
+          <w:sz w:val="24"/>
+        </w:rPr>
         <w:t xml:space="preserve">If you attempt to add items to your basket without </w:t>
       </w:r>
       <w:r>
@@ -1517,6 +1521,16 @@
     </w:p>
     <w:p>
       <w:pPr>
+        <w:pStyle w:val="BodyText"/>
+      </w:pPr>
+    </w:p>
+    <w:p>
+      <w:pPr>
+        <w:pStyle w:val="BodyText"/>
+      </w:pPr>
+    </w:p>
+    <w:p>
+      <w:pPr>
         <w:pStyle w:val="Heading2"/>
         <w:rPr>
           <w:sz w:val="20"/>
@@ -1526,6 +1540,7 @@
         <w:rPr>
           <w:sz w:val="20"/>
         </w:rPr>
+        <w:lastRenderedPageBreak/>
         <w:t>Adding a New Item</w:t>
       </w:r>
     </w:p>
@@ -1660,7 +1675,6 @@
         <w:rPr>
           <w:sz w:val="20"/>
         </w:rPr>
-        <w:lastRenderedPageBreak/>
         <w:t>Top Sellers Report</w:t>
       </w:r>
     </w:p>
@@ -1838,72 +1852,42 @@
           <w:sz w:val="24"/>
           <w:szCs w:val="24"/>
         </w:rPr>
-        <w:t xml:space="preserve">Specify the </w:t>
-      </w:r>
-      <w:proofErr w:type="spellStart"/>
+        <w:t xml:space="preserve">Specify the receiptID of the order you wish to purchase and the expected/actual delivery dates. </w:t>
+      </w:r>
       <w:r>
         <w:rPr>
           <w:sz w:val="24"/>
           <w:szCs w:val="24"/>
         </w:rPr>
-        <w:t>receiptID</w:t>
-      </w:r>
-      <w:proofErr w:type="spellEnd"/>
+        <w:t>To apply the changes to the particular order click “Update order”</w:t>
+      </w:r>
       <w:r>
         <w:rPr>
           <w:sz w:val="24"/>
           <w:szCs w:val="24"/>
         </w:rPr>
-        <w:t xml:space="preserve"> of the order you wish to purchase and the expected/actual delivery dates. </w:t>
+        <w:t xml:space="preserve">. You should see a confirmation message </w:t>
       </w:r>
       <w:r>
         <w:rPr>
           <w:sz w:val="24"/>
           <w:szCs w:val="24"/>
         </w:rPr>
-        <w:t>To apply the changes to the particular order click “Update order”</w:t>
+        <w:t>“Successfully updated the order”</w:t>
       </w:r>
       <w:r>
         <w:rPr>
           <w:sz w:val="24"/>
           <w:szCs w:val="24"/>
         </w:rPr>
-        <w:t xml:space="preserve">. You should see a confirmation message </w:t>
+        <w:t xml:space="preserve">. </w:t>
       </w:r>
       <w:r>
         <w:rPr>
           <w:sz w:val="24"/>
           <w:szCs w:val="24"/>
         </w:rPr>
-        <w:t>“Successfully updated the order”</w:t>
-      </w:r>
-      <w:r>
-        <w:rPr>
-          <w:sz w:val="24"/>
-          <w:szCs w:val="24"/>
-        </w:rPr>
-        <w:t xml:space="preserve">. </w:t>
-      </w:r>
-      <w:r>
-        <w:rPr>
-          <w:sz w:val="24"/>
-          <w:szCs w:val="24"/>
-        </w:rPr>
-        <w:t>If the expected/actual delivery date are in the incorrect format the message “</w:t>
-      </w:r>
-      <w:r>
-        <w:rPr>
-          <w:sz w:val="24"/>
-          <w:szCs w:val="24"/>
-        </w:rPr>
-        <w:t>Date fields must have only #'s in YYYY-MM-DD or be left blank</w:t>
-      </w:r>
-      <w:r>
-        <w:rPr>
-          <w:sz w:val="24"/>
-          <w:szCs w:val="24"/>
-        </w:rPr>
-        <w:t xml:space="preserve">” will be displayed. </w:t>
+        <w:t xml:space="preserve">If the expected/actual delivery date are in the incorrect format the message “Date fields must have only #'s in YYYY-MM-DD or be left blank” will be displayed. </w:t>
       </w:r>
     </w:p>
     <w:p>
@@ -1926,9 +1910,9 @@
       </w:pPr>
     </w:p>
     <w:sectPr>
-      <w:headerReference w:type="default" r:id="rId16"/>
-      <w:footerReference w:type="default" r:id="rId17"/>
-      <w:headerReference w:type="first" r:id="rId18"/>
+      <w:headerReference w:type="default" r:id="rId15"/>
+      <w:footerReference w:type="default" r:id="rId16"/>
+      <w:headerReference w:type="first" r:id="rId17"/>
       <w:type w:val="continuous"/>
       <w:pgSz w:w="12240" w:h="15840" w:code="1"/>
       <w:pgMar w:top="1800" w:right="1195" w:bottom="1440" w:left="3355" w:header="720" w:footer="720" w:gutter="0"/>
@@ -1939,7 +1923,7 @@
 </file>
 
 <file path=word/endnotes.xml><?xml version="1.0" encoding="utf-8"?>
-<w:endnotes xmlns:wpc="http://schemas.microsoft.com/office/word/2010/wordprocessingCanvas" xmlns:mo="http://schemas.microsoft.com/office/mac/office/2008/main" xmlns:mc="http://schemas.openxmlformats.org/markup-compatibility/2006" xmlns:mv="urn:schemas-microsoft-com:mac:vml" xmlns:o="urn:schemas-microsoft-com:office:office" xmlns:r="http://schemas.openxmlformats.org/officeDocument/2006/relationships" xmlns:m="http://schemas.openxmlformats.org/officeDocument/2006/math" xmlns:v="urn:schemas-microsoft-com:vml" xmlns:wp14="http://schemas.microsoft.com/office/word/2010/wordprocessingDrawing" xmlns:wp="http://schemas.openxmlformats.org/drawingml/2006/wordprocessingDrawing" xmlns:w10="urn:schemas-microsoft-com:office:word" xmlns:w="http://schemas.openxmlformats.org/wordprocessingml/2006/main" xmlns:w14="http://schemas.microsoft.com/office/word/2010/wordml" xmlns:wpg="http://schemas.microsoft.com/office/word/2010/wordprocessingGroup" xmlns:wpi="http://schemas.microsoft.com/office/word/2010/wordprocessingInk" xmlns:wne="http://schemas.microsoft.com/office/word/2006/wordml" xmlns:wps="http://schemas.microsoft.com/office/word/2010/wordprocessingShape" mc:Ignorable="w14 wp14">
+<w:endnotes xmlns:ve="http://schemas.openxmlformats.org/markup-compatibility/2006" xmlns:o="urn:schemas-microsoft-com:office:office" xmlns:r="http://schemas.openxmlformats.org/officeDocument/2006/relationships" xmlns:m="http://schemas.openxmlformats.org/officeDocument/2006/math" xmlns:v="urn:schemas-microsoft-com:vml" xmlns:wp="http://schemas.openxmlformats.org/drawingml/2006/wordprocessingDrawing" xmlns:w10="urn:schemas-microsoft-com:office:word" xmlns:w="http://schemas.openxmlformats.org/wordprocessingml/2006/main" xmlns:wne="http://schemas.microsoft.com/office/word/2006/wordml">
   <w:endnote w:type="separator" w:id="-1">
     <w:p>
       <w:r>
@@ -1958,7 +1942,7 @@
 </file>
 
 <file path=word/footer1.xml><?xml version="1.0" encoding="utf-8"?>
-<w:ftr xmlns:wpc="http://schemas.microsoft.com/office/word/2010/wordprocessingCanvas" xmlns:mo="http://schemas.microsoft.com/office/mac/office/2008/main" xmlns:mc="http://schemas.openxmlformats.org/markup-compatibility/2006" xmlns:mv="urn:schemas-microsoft-com:mac:vml" xmlns:o="urn:schemas-microsoft-com:office:office" xmlns:r="http://schemas.openxmlformats.org/officeDocument/2006/relationships" xmlns:m="http://schemas.openxmlformats.org/officeDocument/2006/math" xmlns:v="urn:schemas-microsoft-com:vml" xmlns:wp14="http://schemas.microsoft.com/office/word/2010/wordprocessingDrawing" xmlns:wp="http://schemas.openxmlformats.org/drawingml/2006/wordprocessingDrawing" xmlns:w10="urn:schemas-microsoft-com:office:word" xmlns:w="http://schemas.openxmlformats.org/wordprocessingml/2006/main" xmlns:w14="http://schemas.microsoft.com/office/word/2010/wordml" xmlns:wpg="http://schemas.microsoft.com/office/word/2010/wordprocessingGroup" xmlns:wpi="http://schemas.microsoft.com/office/word/2010/wordprocessingInk" xmlns:wne="http://schemas.microsoft.com/office/word/2006/wordml" xmlns:wps="http://schemas.microsoft.com/office/word/2010/wordprocessingShape" mc:Ignorable="w14 wp14">
+<w:ftr xmlns:ve="http://schemas.openxmlformats.org/markup-compatibility/2006" xmlns:o="urn:schemas-microsoft-com:office:office" xmlns:r="http://schemas.openxmlformats.org/officeDocument/2006/relationships" xmlns:m="http://schemas.openxmlformats.org/officeDocument/2006/math" xmlns:v="urn:schemas-microsoft-com:vml" xmlns:wp="http://schemas.openxmlformats.org/drawingml/2006/wordprocessingDrawing" xmlns:w10="urn:schemas-microsoft-com:office:word" xmlns:w="http://schemas.openxmlformats.org/wordprocessingml/2006/main" xmlns:wne="http://schemas.microsoft.com/office/word/2006/wordml">
   <w:p>
     <w:pPr>
       <w:pStyle w:val="Footer"/>
@@ -1999,7 +1983,7 @@
 </file>
 
 <file path=word/footer2.xml><?xml version="1.0" encoding="utf-8"?>
-<w:ftr xmlns:wpc="http://schemas.microsoft.com/office/word/2010/wordprocessingCanvas" xmlns:mo="http://schemas.microsoft.com/office/mac/office/2008/main" xmlns:mc="http://schemas.openxmlformats.org/markup-compatibility/2006" xmlns:mv="urn:schemas-microsoft-com:mac:vml" xmlns:o="urn:schemas-microsoft-com:office:office" xmlns:r="http://schemas.openxmlformats.org/officeDocument/2006/relationships" xmlns:m="http://schemas.openxmlformats.org/officeDocument/2006/math" xmlns:v="urn:schemas-microsoft-com:vml" xmlns:wp14="http://schemas.microsoft.com/office/word/2010/wordprocessingDrawing" xmlns:wp="http://schemas.openxmlformats.org/drawingml/2006/wordprocessingDrawing" xmlns:w10="urn:schemas-microsoft-com:office:word" xmlns:w="http://schemas.openxmlformats.org/wordprocessingml/2006/main" xmlns:w14="http://schemas.microsoft.com/office/word/2010/wordml" xmlns:wpg="http://schemas.microsoft.com/office/word/2010/wordprocessingGroup" xmlns:wpi="http://schemas.microsoft.com/office/word/2010/wordprocessingInk" xmlns:wne="http://schemas.microsoft.com/office/word/2006/wordml" xmlns:wps="http://schemas.microsoft.com/office/word/2010/wordprocessingShape" mc:Ignorable="w14 wp14">
+<w:ftr xmlns:ve="http://schemas.openxmlformats.org/markup-compatibility/2006" xmlns:o="urn:schemas-microsoft-com:office:office" xmlns:r="http://schemas.openxmlformats.org/officeDocument/2006/relationships" xmlns:m="http://schemas.openxmlformats.org/officeDocument/2006/math" xmlns:v="urn:schemas-microsoft-com:vml" xmlns:wp="http://schemas.openxmlformats.org/drawingml/2006/wordprocessingDrawing" xmlns:w10="urn:schemas-microsoft-com:office:word" xmlns:w="http://schemas.openxmlformats.org/wordprocessingml/2006/main" xmlns:wne="http://schemas.microsoft.com/office/word/2006/wordml">
   <w:p>
     <w:pPr>
       <w:pStyle w:val="Footer"/>
@@ -2009,7 +1993,7 @@
 </file>
 
 <file path=word/footer3.xml><?xml version="1.0" encoding="utf-8"?>
-<w:ftr xmlns:wpc="http://schemas.microsoft.com/office/word/2010/wordprocessingCanvas" xmlns:mo="http://schemas.microsoft.com/office/mac/office/2008/main" xmlns:mc="http://schemas.openxmlformats.org/markup-compatibility/2006" xmlns:mv="urn:schemas-microsoft-com:mac:vml" xmlns:o="urn:schemas-microsoft-com:office:office" xmlns:r="http://schemas.openxmlformats.org/officeDocument/2006/relationships" xmlns:m="http://schemas.openxmlformats.org/officeDocument/2006/math" xmlns:v="urn:schemas-microsoft-com:vml" xmlns:wp14="http://schemas.microsoft.com/office/word/2010/wordprocessingDrawing" xmlns:wp="http://schemas.openxmlformats.org/drawingml/2006/wordprocessingDrawing" xmlns:w10="urn:schemas-microsoft-com:office:word" xmlns:w="http://schemas.openxmlformats.org/wordprocessingml/2006/main" xmlns:w14="http://schemas.microsoft.com/office/word/2010/wordml" xmlns:wpg="http://schemas.microsoft.com/office/word/2010/wordprocessingGroup" xmlns:wpi="http://schemas.microsoft.com/office/word/2010/wordprocessingInk" xmlns:wne="http://schemas.microsoft.com/office/word/2006/wordml" xmlns:wps="http://schemas.microsoft.com/office/word/2010/wordprocessingShape" mc:Ignorable="w14 wp14">
+<w:ftr xmlns:ve="http://schemas.openxmlformats.org/markup-compatibility/2006" xmlns:o="urn:schemas-microsoft-com:office:office" xmlns:r="http://schemas.openxmlformats.org/officeDocument/2006/relationships" xmlns:m="http://schemas.openxmlformats.org/officeDocument/2006/math" xmlns:v="urn:schemas-microsoft-com:vml" xmlns:wp="http://schemas.openxmlformats.org/drawingml/2006/wordprocessingDrawing" xmlns:w10="urn:schemas-microsoft-com:office:word" xmlns:w="http://schemas.openxmlformats.org/wordprocessingml/2006/main" xmlns:wne="http://schemas.microsoft.com/office/word/2006/wordml">
   <w:p>
     <w:pPr>
       <w:pStyle w:val="Footer"/>
@@ -2050,7 +2034,7 @@
 </file>
 
 <file path=word/footer4.xml><?xml version="1.0" encoding="utf-8"?>
-<w:ftr xmlns:wpc="http://schemas.microsoft.com/office/word/2010/wordprocessingCanvas" xmlns:mo="http://schemas.microsoft.com/office/mac/office/2008/main" xmlns:mc="http://schemas.openxmlformats.org/markup-compatibility/2006" xmlns:mv="urn:schemas-microsoft-com:mac:vml" xmlns:o="urn:schemas-microsoft-com:office:office" xmlns:r="http://schemas.openxmlformats.org/officeDocument/2006/relationships" xmlns:m="http://schemas.openxmlformats.org/officeDocument/2006/math" xmlns:v="urn:schemas-microsoft-com:vml" xmlns:wp14="http://schemas.microsoft.com/office/word/2010/wordprocessingDrawing" xmlns:wp="http://schemas.openxmlformats.org/drawingml/2006/wordprocessingDrawing" xmlns:w10="urn:schemas-microsoft-com:office:word" xmlns:w="http://schemas.openxmlformats.org/wordprocessingml/2006/main" xmlns:w14="http://schemas.microsoft.com/office/word/2010/wordml" xmlns:wpg="http://schemas.microsoft.com/office/word/2010/wordprocessingGroup" xmlns:wpi="http://schemas.microsoft.com/office/word/2010/wordprocessingInk" xmlns:wne="http://schemas.microsoft.com/office/word/2006/wordml" xmlns:wps="http://schemas.microsoft.com/office/word/2010/wordprocessingShape" mc:Ignorable="w14 wp14">
+<w:ftr xmlns:ve="http://schemas.openxmlformats.org/markup-compatibility/2006" xmlns:o="urn:schemas-microsoft-com:office:office" xmlns:r="http://schemas.openxmlformats.org/officeDocument/2006/relationships" xmlns:m="http://schemas.openxmlformats.org/officeDocument/2006/math" xmlns:v="urn:schemas-microsoft-com:vml" xmlns:wp="http://schemas.openxmlformats.org/drawingml/2006/wordprocessingDrawing" xmlns:w10="urn:schemas-microsoft-com:office:word" xmlns:w="http://schemas.openxmlformats.org/wordprocessingml/2006/main" xmlns:wne="http://schemas.microsoft.com/office/word/2006/wordml">
   <w:p>
     <w:pPr>
       <w:pStyle w:val="Footer"/>
@@ -2060,7 +2044,7 @@
 </file>
 
 <file path=word/footer5.xml><?xml version="1.0" encoding="utf-8"?>
-<w:ftr xmlns:wpc="http://schemas.microsoft.com/office/word/2010/wordprocessingCanvas" xmlns:mo="http://schemas.microsoft.com/office/mac/office/2008/main" xmlns:mc="http://schemas.openxmlformats.org/markup-compatibility/2006" xmlns:mv="urn:schemas-microsoft-com:mac:vml" xmlns:o="urn:schemas-microsoft-com:office:office" xmlns:r="http://schemas.openxmlformats.org/officeDocument/2006/relationships" xmlns:m="http://schemas.openxmlformats.org/officeDocument/2006/math" xmlns:v="urn:schemas-microsoft-com:vml" xmlns:wp14="http://schemas.microsoft.com/office/word/2010/wordprocessingDrawing" xmlns:wp="http://schemas.openxmlformats.org/drawingml/2006/wordprocessingDrawing" xmlns:w10="urn:schemas-microsoft-com:office:word" xmlns:w="http://schemas.openxmlformats.org/wordprocessingml/2006/main" xmlns:w14="http://schemas.microsoft.com/office/word/2010/wordml" xmlns:wpg="http://schemas.microsoft.com/office/word/2010/wordprocessingGroup" xmlns:wpi="http://schemas.microsoft.com/office/word/2010/wordprocessingInk" xmlns:wne="http://schemas.microsoft.com/office/word/2006/wordml" xmlns:wps="http://schemas.microsoft.com/office/word/2010/wordprocessingShape" mc:Ignorable="w14 wp14">
+<w:ftr xmlns:ve="http://schemas.openxmlformats.org/markup-compatibility/2006" xmlns:o="urn:schemas-microsoft-com:office:office" xmlns:r="http://schemas.openxmlformats.org/officeDocument/2006/relationships" xmlns:m="http://schemas.openxmlformats.org/officeDocument/2006/math" xmlns:v="urn:schemas-microsoft-com:vml" xmlns:wp="http://schemas.openxmlformats.org/drawingml/2006/wordprocessingDrawing" xmlns:w10="urn:schemas-microsoft-com:office:word" xmlns:w="http://schemas.openxmlformats.org/wordprocessingml/2006/main" xmlns:wne="http://schemas.microsoft.com/office/word/2006/wordml">
   <w:p>
     <w:pPr>
       <w:pStyle w:val="Footer"/>
@@ -2110,7 +2094,7 @@
 </file>
 
 <file path=word/footnotes.xml><?xml version="1.0" encoding="utf-8"?>
-<w:footnotes xmlns:wpc="http://schemas.microsoft.com/office/word/2010/wordprocessingCanvas" xmlns:mo="http://schemas.microsoft.com/office/mac/office/2008/main" xmlns:mc="http://schemas.openxmlformats.org/markup-compatibility/2006" xmlns:mv="urn:schemas-microsoft-com:mac:vml" xmlns:o="urn:schemas-microsoft-com:office:office" xmlns:r="http://schemas.openxmlformats.org/officeDocument/2006/relationships" xmlns:m="http://schemas.openxmlformats.org/officeDocument/2006/math" xmlns:v="urn:schemas-microsoft-com:vml" xmlns:wp14="http://schemas.microsoft.com/office/word/2010/wordprocessingDrawing" xmlns:wp="http://schemas.openxmlformats.org/drawingml/2006/wordprocessingDrawing" xmlns:w10="urn:schemas-microsoft-com:office:word" xmlns:w="http://schemas.openxmlformats.org/wordprocessingml/2006/main" xmlns:w14="http://schemas.microsoft.com/office/word/2010/wordml" xmlns:wpg="http://schemas.microsoft.com/office/word/2010/wordprocessingGroup" xmlns:wpi="http://schemas.microsoft.com/office/word/2010/wordprocessingInk" xmlns:wne="http://schemas.microsoft.com/office/word/2006/wordml" xmlns:wps="http://schemas.microsoft.com/office/word/2010/wordprocessingShape" mc:Ignorable="w14 wp14">
+<w:footnotes xmlns:ve="http://schemas.openxmlformats.org/markup-compatibility/2006" xmlns:o="urn:schemas-microsoft-com:office:office" xmlns:r="http://schemas.openxmlformats.org/officeDocument/2006/relationships" xmlns:m="http://schemas.openxmlformats.org/officeDocument/2006/math" xmlns:v="urn:schemas-microsoft-com:vml" xmlns:wp="http://schemas.openxmlformats.org/drawingml/2006/wordprocessingDrawing" xmlns:w10="urn:schemas-microsoft-com:office:word" xmlns:w="http://schemas.openxmlformats.org/wordprocessingml/2006/main" xmlns:wne="http://schemas.microsoft.com/office/word/2006/wordml">
   <w:footnote w:type="separator" w:id="-1">
     <w:p>
       <w:r>
@@ -2129,7 +2113,7 @@
 </file>
 
 <file path=word/header1.xml><?xml version="1.0" encoding="utf-8"?>
-<w:hdr xmlns:wpc="http://schemas.microsoft.com/office/word/2010/wordprocessingCanvas" xmlns:mo="http://schemas.microsoft.com/office/mac/office/2008/main" xmlns:mc="http://schemas.openxmlformats.org/markup-compatibility/2006" xmlns:mv="urn:schemas-microsoft-com:mac:vml" xmlns:o="urn:schemas-microsoft-com:office:office" xmlns:r="http://schemas.openxmlformats.org/officeDocument/2006/relationships" xmlns:m="http://schemas.openxmlformats.org/officeDocument/2006/math" xmlns:v="urn:schemas-microsoft-com:vml" xmlns:wp14="http://schemas.microsoft.com/office/word/2010/wordprocessingDrawing" xmlns:wp="http://schemas.openxmlformats.org/drawingml/2006/wordprocessingDrawing" xmlns:w10="urn:schemas-microsoft-com:office:word" xmlns:w="http://schemas.openxmlformats.org/wordprocessingml/2006/main" xmlns:w14="http://schemas.microsoft.com/office/word/2010/wordml" xmlns:wpg="http://schemas.microsoft.com/office/word/2010/wordprocessingGroup" xmlns:wpi="http://schemas.microsoft.com/office/word/2010/wordprocessingInk" xmlns:wne="http://schemas.microsoft.com/office/word/2006/wordml" xmlns:wps="http://schemas.microsoft.com/office/word/2010/wordprocessingShape" mc:Ignorable="w14 wp14">
+<w:hdr xmlns:ve="http://schemas.openxmlformats.org/markup-compatibility/2006" xmlns:o="urn:schemas-microsoft-com:office:office" xmlns:r="http://schemas.openxmlformats.org/officeDocument/2006/relationships" xmlns:m="http://schemas.openxmlformats.org/officeDocument/2006/math" xmlns:v="urn:schemas-microsoft-com:vml" xmlns:wp="http://schemas.openxmlformats.org/drawingml/2006/wordprocessingDrawing" xmlns:w10="urn:schemas-microsoft-com:office:word" xmlns:w="http://schemas.openxmlformats.org/wordprocessingml/2006/main" xmlns:wne="http://schemas.microsoft.com/office/word/2006/wordml">
   <w:p>
     <w:pPr>
       <w:pStyle w:val="Header"/>
@@ -2139,7 +2123,7 @@
 </file>
 
 <file path=word/header2.xml><?xml version="1.0" encoding="utf-8"?>
-<w:hdr xmlns:wpc="http://schemas.microsoft.com/office/word/2010/wordprocessingCanvas" xmlns:mo="http://schemas.microsoft.com/office/mac/office/2008/main" xmlns:mc="http://schemas.openxmlformats.org/markup-compatibility/2006" xmlns:mv="urn:schemas-microsoft-com:mac:vml" xmlns:o="urn:schemas-microsoft-com:office:office" xmlns:r="http://schemas.openxmlformats.org/officeDocument/2006/relationships" xmlns:m="http://schemas.openxmlformats.org/officeDocument/2006/math" xmlns:v="urn:schemas-microsoft-com:vml" xmlns:wp14="http://schemas.microsoft.com/office/word/2010/wordprocessingDrawing" xmlns:wp="http://schemas.openxmlformats.org/drawingml/2006/wordprocessingDrawing" xmlns:w10="urn:schemas-microsoft-com:office:word" xmlns:w="http://schemas.openxmlformats.org/wordprocessingml/2006/main" xmlns:w14="http://schemas.microsoft.com/office/word/2010/wordml" xmlns:wpg="http://schemas.microsoft.com/office/word/2010/wordprocessingGroup" xmlns:wpi="http://schemas.microsoft.com/office/word/2010/wordprocessingInk" xmlns:wne="http://schemas.microsoft.com/office/word/2006/wordml" xmlns:wps="http://schemas.microsoft.com/office/word/2010/wordprocessingShape" mc:Ignorable="w14 wp14">
+<w:hdr xmlns:ve="http://schemas.openxmlformats.org/markup-compatibility/2006" xmlns:o="urn:schemas-microsoft-com:office:office" xmlns:r="http://schemas.openxmlformats.org/officeDocument/2006/relationships" xmlns:m="http://schemas.openxmlformats.org/officeDocument/2006/math" xmlns:v="urn:schemas-microsoft-com:vml" xmlns:wp="http://schemas.openxmlformats.org/drawingml/2006/wordprocessingDrawing" xmlns:w10="urn:schemas-microsoft-com:office:word" xmlns:w="http://schemas.openxmlformats.org/wordprocessingml/2006/main" xmlns:wne="http://schemas.microsoft.com/office/word/2006/wordml">
   <w:p>
     <w:pPr>
       <w:pStyle w:val="Header"/>
@@ -2152,7 +2136,7 @@
 </file>
 
 <file path=word/header3.xml><?xml version="1.0" encoding="utf-8"?>
-<w:hdr xmlns:wpc="http://schemas.microsoft.com/office/word/2010/wordprocessingCanvas" xmlns:mo="http://schemas.microsoft.com/office/mac/office/2008/main" xmlns:mc="http://schemas.openxmlformats.org/markup-compatibility/2006" xmlns:mv="urn:schemas-microsoft-com:mac:vml" xmlns:o="urn:schemas-microsoft-com:office:office" xmlns:r="http://schemas.openxmlformats.org/officeDocument/2006/relationships" xmlns:m="http://schemas.openxmlformats.org/officeDocument/2006/math" xmlns:v="urn:schemas-microsoft-com:vml" xmlns:wp14="http://schemas.microsoft.com/office/word/2010/wordprocessingDrawing" xmlns:wp="http://schemas.openxmlformats.org/drawingml/2006/wordprocessingDrawing" xmlns:w10="urn:schemas-microsoft-com:office:word" xmlns:w="http://schemas.openxmlformats.org/wordprocessingml/2006/main" xmlns:w14="http://schemas.microsoft.com/office/word/2010/wordml" xmlns:wpg="http://schemas.microsoft.com/office/word/2010/wordprocessingGroup" xmlns:wpi="http://schemas.microsoft.com/office/word/2010/wordprocessingInk" xmlns:wne="http://schemas.microsoft.com/office/word/2006/wordml" xmlns:wps="http://schemas.microsoft.com/office/word/2010/wordprocessingShape" mc:Ignorable="w14 wp14">
+<w:hdr xmlns:ve="http://schemas.openxmlformats.org/markup-compatibility/2006" xmlns:o="urn:schemas-microsoft-com:office:office" xmlns:r="http://schemas.openxmlformats.org/officeDocument/2006/relationships" xmlns:m="http://schemas.openxmlformats.org/officeDocument/2006/math" xmlns:v="urn:schemas-microsoft-com:vml" xmlns:wp="http://schemas.openxmlformats.org/drawingml/2006/wordprocessingDrawing" xmlns:w10="urn:schemas-microsoft-com:office:word" xmlns:w="http://schemas.openxmlformats.org/wordprocessingml/2006/main" xmlns:wne="http://schemas.microsoft.com/office/word/2006/wordml">
   <w:p>
     <w:pPr>
       <w:pStyle w:val="Header"/>
@@ -2165,7 +2149,7 @@
 </file>
 
 <file path=word/header4.xml><?xml version="1.0" encoding="utf-8"?>
-<w:hdr xmlns:wpc="http://schemas.microsoft.com/office/word/2010/wordprocessingCanvas" xmlns:mo="http://schemas.microsoft.com/office/mac/office/2008/main" xmlns:mc="http://schemas.openxmlformats.org/markup-compatibility/2006" xmlns:mv="urn:schemas-microsoft-com:mac:vml" xmlns:o="urn:schemas-microsoft-com:office:office" xmlns:r="http://schemas.openxmlformats.org/officeDocument/2006/relationships" xmlns:m="http://schemas.openxmlformats.org/officeDocument/2006/math" xmlns:v="urn:schemas-microsoft-com:vml" xmlns:wp14="http://schemas.microsoft.com/office/word/2010/wordprocessingDrawing" xmlns:wp="http://schemas.openxmlformats.org/drawingml/2006/wordprocessingDrawing" xmlns:w10="urn:schemas-microsoft-com:office:word" xmlns:w="http://schemas.openxmlformats.org/wordprocessingml/2006/main" xmlns:w14="http://schemas.microsoft.com/office/word/2010/wordml" xmlns:wpg="http://schemas.microsoft.com/office/word/2010/wordprocessingGroup" xmlns:wpi="http://schemas.microsoft.com/office/word/2010/wordprocessingInk" xmlns:wne="http://schemas.microsoft.com/office/word/2006/wordml" xmlns:wps="http://schemas.microsoft.com/office/word/2010/wordprocessingShape" mc:Ignorable="w14 wp14">
+<w:hdr xmlns:ve="http://schemas.openxmlformats.org/markup-compatibility/2006" xmlns:o="urn:schemas-microsoft-com:office:office" xmlns:r="http://schemas.openxmlformats.org/officeDocument/2006/relationships" xmlns:m="http://schemas.openxmlformats.org/officeDocument/2006/math" xmlns:v="urn:schemas-microsoft-com:vml" xmlns:wp="http://schemas.openxmlformats.org/drawingml/2006/wordprocessingDrawing" xmlns:w10="urn:schemas-microsoft-com:office:word" xmlns:w="http://schemas.openxmlformats.org/wordprocessingml/2006/main" xmlns:wne="http://schemas.microsoft.com/office/word/2006/wordml">
   <w:p>
     <w:pPr>
       <w:pStyle w:val="Header"/>
@@ -2175,7 +2159,7 @@
 </file>
 
 <file path=word/header5.xml><?xml version="1.0" encoding="utf-8"?>
-<w:hdr xmlns:wpc="http://schemas.microsoft.com/office/word/2010/wordprocessingCanvas" xmlns:mo="http://schemas.microsoft.com/office/mac/office/2008/main" xmlns:mc="http://schemas.openxmlformats.org/markup-compatibility/2006" xmlns:mv="urn:schemas-microsoft-com:mac:vml" xmlns:o="urn:schemas-microsoft-com:office:office" xmlns:r="http://schemas.openxmlformats.org/officeDocument/2006/relationships" xmlns:m="http://schemas.openxmlformats.org/officeDocument/2006/math" xmlns:v="urn:schemas-microsoft-com:vml" xmlns:wp14="http://schemas.microsoft.com/office/word/2010/wordprocessingDrawing" xmlns:wp="http://schemas.openxmlformats.org/drawingml/2006/wordprocessingDrawing" xmlns:w10="urn:schemas-microsoft-com:office:word" xmlns:w="http://schemas.openxmlformats.org/wordprocessingml/2006/main" xmlns:w14="http://schemas.microsoft.com/office/word/2010/wordml" xmlns:wpg="http://schemas.microsoft.com/office/word/2010/wordprocessingGroup" xmlns:wpi="http://schemas.microsoft.com/office/word/2010/wordprocessingInk" xmlns:wne="http://schemas.microsoft.com/office/word/2006/wordml" xmlns:wps="http://schemas.microsoft.com/office/word/2010/wordprocessingShape" mc:Ignorable="w14 wp14">
+<w:hdr xmlns:ve="http://schemas.openxmlformats.org/markup-compatibility/2006" xmlns:o="urn:schemas-microsoft-com:office:office" xmlns:r="http://schemas.openxmlformats.org/officeDocument/2006/relationships" xmlns:m="http://schemas.openxmlformats.org/officeDocument/2006/math" xmlns:v="urn:schemas-microsoft-com:vml" xmlns:wp="http://schemas.openxmlformats.org/drawingml/2006/wordprocessingDrawing" xmlns:w10="urn:schemas-microsoft-com:office:word" xmlns:w="http://schemas.openxmlformats.org/wordprocessingml/2006/main" xmlns:wne="http://schemas.microsoft.com/office/word/2006/wordml">
   <w:p>
     <w:pPr>
       <w:pStyle w:val="Header"/>
@@ -2185,7 +2169,7 @@
 </file>
 
 <file path=word/numbering.xml><?xml version="1.0" encoding="utf-8"?>
-<w:numbering xmlns:wpc="http://schemas.microsoft.com/office/word/2010/wordprocessingCanvas" xmlns:mo="http://schemas.microsoft.com/office/mac/office/2008/main" xmlns:mc="http://schemas.openxmlformats.org/markup-compatibility/2006" xmlns:mv="urn:schemas-microsoft-com:mac:vml" xmlns:o="urn:schemas-microsoft-com:office:office" xmlns:r="http://schemas.openxmlformats.org/officeDocument/2006/relationships" xmlns:m="http://schemas.openxmlformats.org/officeDocument/2006/math" xmlns:v="urn:schemas-microsoft-com:vml" xmlns:wp14="http://schemas.microsoft.com/office/word/2010/wordprocessingDrawing" xmlns:wp="http://schemas.openxmlformats.org/drawingml/2006/wordprocessingDrawing" xmlns:w10="urn:schemas-microsoft-com:office:word" xmlns:w="http://schemas.openxmlformats.org/wordprocessingml/2006/main" xmlns:w14="http://schemas.microsoft.com/office/word/2010/wordml" xmlns:wpg="http://schemas.microsoft.com/office/word/2010/wordprocessingGroup" xmlns:wpi="http://schemas.microsoft.com/office/word/2010/wordprocessingInk" xmlns:wne="http://schemas.microsoft.com/office/word/2006/wordml" xmlns:wps="http://schemas.microsoft.com/office/word/2010/wordprocessingShape" mc:Ignorable="w14 wp14">
+<w:numbering xmlns:ve="http://schemas.openxmlformats.org/markup-compatibility/2006" xmlns:o="urn:schemas-microsoft-com:office:office" xmlns:r="http://schemas.openxmlformats.org/officeDocument/2006/relationships" xmlns:m="http://schemas.openxmlformats.org/officeDocument/2006/math" xmlns:v="urn:schemas-microsoft-com:vml" xmlns:wp="http://schemas.openxmlformats.org/drawingml/2006/wordprocessingDrawing" xmlns:w10="urn:schemas-microsoft-com:office:word" xmlns:w="http://schemas.openxmlformats.org/wordprocessingml/2006/main" xmlns:wne="http://schemas.microsoft.com/office/word/2006/wordml">
   <w:abstractNum w:abstractNumId="0">
     <w:nsid w:val="FFFFFF7E"/>
     <w:multiLevelType w:val="singleLevel"/>
@@ -2982,7 +2966,7 @@
 </file>
 
 <file path=word/styles.xml><?xml version="1.0" encoding="utf-8"?>
-<w:styles xmlns:mc="http://schemas.openxmlformats.org/markup-compatibility/2006" xmlns:r="http://schemas.openxmlformats.org/officeDocument/2006/relationships" xmlns:w="http://schemas.openxmlformats.org/wordprocessingml/2006/main" xmlns:w14="http://schemas.microsoft.com/office/word/2010/wordml" mc:Ignorable="w14">
+<w:styles xmlns:r="http://schemas.openxmlformats.org/officeDocument/2006/relationships" xmlns:w="http://schemas.openxmlformats.org/wordprocessingml/2006/main">
   <w:docDefaults>
     <w:rPrDefault>
       <w:rPr>
@@ -2992,7 +2976,7 @@
     </w:rPrDefault>
     <w:pPrDefault/>
   </w:docDefaults>
-  <w:latentStyles w:defLockedState="0" w:defUIPriority="99" w:defSemiHidden="1" w:defUnhideWhenUsed="1" w:defQFormat="0" w:count="276">
+  <w:latentStyles w:defLockedState="0" w:defUIPriority="99" w:defSemiHidden="1" w:defUnhideWhenUsed="1" w:defQFormat="0" w:count="267">
     <w:lsdException w:name="Normal" w:semiHidden="0" w:uiPriority="0" w:unhideWhenUsed="0" w:qFormat="1"/>
     <w:lsdException w:name="heading 1" w:semiHidden="0" w:uiPriority="9" w:unhideWhenUsed="0" w:qFormat="1"/>
     <w:lsdException w:name="heading 2" w:semiHidden="0" w:uiPriority="9" w:unhideWhenUsed="0" w:qFormat="1"/>
@@ -3316,6 +3300,7 @@
     <w:uiPriority w:val="99"/>
     <w:semiHidden/>
     <w:unhideWhenUsed/>
+    <w:qFormat/>
     <w:tblPr>
       <w:tblInd w:w="0" w:type="dxa"/>
       <w:tblCellMar>
@@ -4679,7 +4664,7 @@
 </file>
 
 <file path=customXml/itemProps1.xml><?xml version="1.0" encoding="utf-8"?>
-<ds:datastoreItem xmlns:ds="http://schemas.openxmlformats.org/officeDocument/2006/customXml" ds:itemID="{D127EFC4-290B-044F-AAB9-3DD256F69059}">
+<ds:datastoreItem xmlns:ds="http://schemas.openxmlformats.org/officeDocument/2006/customXml" ds:itemID="{B5D59F4F-A2F9-4900-8D8E-521D36278B79}">
   <ds:schemaRefs>
     <ds:schemaRef ds:uri="http://schemas.openxmlformats.org/officeDocument/2006/bibliography"/>
   </ds:schemaRefs>

</xml_diff>